<commit_message>
modify Meeting_Minutes_14_05_2015.docx add Meeting_Minutes_19_05_2015.docx add Meeting_Minutes_21_05_2015.docx
</commit_message>
<xml_diff>
--- a/Meeting Minutes/Meeting_Minutes_14_05_2015.docx
+++ b/Meeting Minutes/Meeting_Minutes_14_05_2015.docx
@@ -425,15 +425,7 @@
         <w:rPr>
           <w:rFonts w:ascii="Calibri" w:eastAsia="Calibri" w:hAnsi="Calibri" w:cs="Calibri"/>
         </w:rPr>
-        <w:t xml:space="preserve"> extension point</w:t>
-      </w:r>
-      <w:bookmarkStart w:id="0" w:name="_GoBack"/>
-      <w:bookmarkEnd w:id="0"/>
-      <w:r>
-        <w:rPr>
-          <w:rFonts w:ascii="Calibri" w:eastAsia="Calibri" w:hAnsi="Calibri" w:cs="Calibri"/>
-        </w:rPr>
-        <w:t>.</w:t>
+        <w:t xml:space="preserve"> extension point.</w:t>
       </w:r>
     </w:p>
     <w:p>
@@ -514,7 +506,18 @@
           <w:color w:val="2E74B5"/>
           <w:sz w:val="28"/>
         </w:rPr>
-        <w:t>, 2014):</w:t>
+        <w:t>, 2015</w:t>
+      </w:r>
+      <w:bookmarkStart w:id="0" w:name="_GoBack"/>
+      <w:bookmarkEnd w:id="0"/>
+      <w:r>
+        <w:rPr>
+          <w:rFonts w:ascii="Calibri Light" w:eastAsia="Calibri Light" w:hAnsi="Calibri Light" w:cs="Calibri Light"/>
+          <w:b/>
+          <w:color w:val="2E74B5"/>
+          <w:sz w:val="28"/>
+        </w:rPr>
+        <w:t>):</w:t>
       </w:r>
     </w:p>
     <w:p>
@@ -615,7 +618,7 @@
 
 <file path=word/numbering.xml><?xml version="1.0" encoding="utf-8"?>
 <w:numbering xmlns:wpc="http://schemas.microsoft.com/office/word/2010/wordprocessingCanvas" xmlns:mc="http://schemas.openxmlformats.org/markup-compatibility/2006" xmlns:o="urn:schemas-microsoft-com:office:office" xmlns:r="http://schemas.openxmlformats.org/officeDocument/2006/relationships" xmlns:m="http://schemas.openxmlformats.org/officeDocument/2006/math" xmlns:v="urn:schemas-microsoft-com:vml" xmlns:wp14="http://schemas.microsoft.com/office/word/2010/wordprocessingDrawing" xmlns:wp="http://schemas.openxmlformats.org/drawingml/2006/wordprocessingDrawing" xmlns:w10="urn:schemas-microsoft-com:office:word" xmlns:w="http://schemas.openxmlformats.org/wordprocessingml/2006/main" xmlns:w14="http://schemas.microsoft.com/office/word/2010/wordml" xmlns:w15="http://schemas.microsoft.com/office/word/2012/wordml" xmlns:wpg="http://schemas.microsoft.com/office/word/2010/wordprocessingGroup" xmlns:wpi="http://schemas.microsoft.com/office/word/2010/wordprocessingInk" xmlns:wne="http://schemas.microsoft.com/office/word/2006/wordml" xmlns:wps="http://schemas.microsoft.com/office/word/2010/wordprocessingShape" mc:Ignorable="w14 w15 wp14">
-  <w:abstractNum w:abstractNumId="0">
+  <w:abstractNum w:abstractNumId="0" w15:restartNumberingAfterBreak="0">
     <w:nsid w:val="0BB54265"/>
     <w:multiLevelType w:val="multilevel"/>
     <w:tmpl w:val="B78271AC"/>
@@ -666,7 +669,7 @@
       <w:lvlJc w:val="left"/>
     </w:lvl>
   </w:abstractNum>
-  <w:abstractNum w:abstractNumId="1">
+  <w:abstractNum w:abstractNumId="1" w15:restartNumberingAfterBreak="0">
     <w:nsid w:val="102457DA"/>
     <w:multiLevelType w:val="multilevel"/>
     <w:tmpl w:val="50CC0056"/>
@@ -720,7 +723,7 @@
       <w:lvlJc w:val="left"/>
     </w:lvl>
   </w:abstractNum>
-  <w:abstractNum w:abstractNumId="2">
+  <w:abstractNum w:abstractNumId="2" w15:restartNumberingAfterBreak="0">
     <w:nsid w:val="128B1871"/>
     <w:multiLevelType w:val="multilevel"/>
     <w:tmpl w:val="9CEEEF1A"/>
@@ -778,7 +781,7 @@
       <w:lvlJc w:val="left"/>
     </w:lvl>
   </w:abstractNum>
-  <w:abstractNum w:abstractNumId="3">
+  <w:abstractNum w:abstractNumId="3" w15:restartNumberingAfterBreak="0">
     <w:nsid w:val="129C1C26"/>
     <w:multiLevelType w:val="multilevel"/>
     <w:tmpl w:val="0498A12E"/>
@@ -836,7 +839,7 @@
       <w:lvlJc w:val="left"/>
     </w:lvl>
   </w:abstractNum>
-  <w:abstractNum w:abstractNumId="4">
+  <w:abstractNum w:abstractNumId="4" w15:restartNumberingAfterBreak="0">
     <w:nsid w:val="1BE30BD6"/>
     <w:multiLevelType w:val="multilevel"/>
     <w:tmpl w:val="7AD269D2"/>
@@ -887,7 +890,7 @@
       <w:lvlJc w:val="left"/>
     </w:lvl>
   </w:abstractNum>
-  <w:abstractNum w:abstractNumId="5">
+  <w:abstractNum w:abstractNumId="5" w15:restartNumberingAfterBreak="0">
     <w:nsid w:val="369F25B7"/>
     <w:multiLevelType w:val="multilevel"/>
     <w:tmpl w:val="07C0ADC4"/>
@@ -941,7 +944,7 @@
       <w:lvlJc w:val="left"/>
     </w:lvl>
   </w:abstractNum>
-  <w:abstractNum w:abstractNumId="6">
+  <w:abstractNum w:abstractNumId="6" w15:restartNumberingAfterBreak="0">
     <w:nsid w:val="372846DE"/>
     <w:multiLevelType w:val="hybridMultilevel"/>
     <w:tmpl w:val="EA844A7E"/>
@@ -1054,7 +1057,7 @@
       </w:rPr>
     </w:lvl>
   </w:abstractNum>
-  <w:abstractNum w:abstractNumId="7">
+  <w:abstractNum w:abstractNumId="7" w15:restartNumberingAfterBreak="0">
     <w:nsid w:val="37712D21"/>
     <w:multiLevelType w:val="multilevel"/>
     <w:tmpl w:val="149CF440"/>
@@ -1105,7 +1108,7 @@
       <w:lvlJc w:val="left"/>
     </w:lvl>
   </w:abstractNum>
-  <w:abstractNum w:abstractNumId="8">
+  <w:abstractNum w:abstractNumId="8" w15:restartNumberingAfterBreak="0">
     <w:nsid w:val="7E067017"/>
     <w:multiLevelType w:val="hybridMultilevel"/>
     <w:tmpl w:val="1C1477F4"/>

</xml_diff>